<commit_message>
Update the AWS Lambda with latest solution of .NET80
</commit_message>
<xml_diff>
--- a/Word-to-Image-conversion/Convert-Word-to-image/AWS/AWS_Lambda/Convert-Word-Document-to-Image/Data/Input.docx
+++ b/Word-to-Image-conversion/Convert-Word-to-image/AWS/AWS_Lambda/Convert-Word-Document-to-Image/Data/Input.docx
@@ -1,11 +1,14 @@
 
 <file path=word/document.xml><?xml version="1.0" encoding="utf-8"?>
-<w:document xmlns:wpc="http://schemas.microsoft.com/office/word/2010/wordprocessingCanvas" xmlns:cx="http://schemas.microsoft.com/office/drawing/2014/chartex" xmlns:cx1="http://schemas.microsoft.com/office/drawing/2015/9/8/chartex" xmlns:cx2="http://schemas.microsoft.com/office/drawing/2015/10/21/chartex" xmlns:cx3="http://schemas.microsoft.com/office/drawing/2016/5/9/chartex" xmlns:cx4="http://schemas.microsoft.com/office/drawing/2016/5/10/chartex" xmlns:cx5="http://schemas.microsoft.com/office/drawing/2016/5/11/chartex" xmlns:cx6="http://schemas.microsoft.com/office/drawing/2016/5/12/chartex" xmlns:cx7="http://schemas.microsoft.com/office/drawing/2016/5/13/chartex" xmlns:cx8="http://schemas.microsoft.com/office/drawing/2016/5/14/chartex" xmlns:mc="http://schemas.openxmlformats.org/markup-compatibility/2006" xmlns:aink="http://schemas.microsoft.com/office/drawing/2016/ink" xmlns:am3d="http://schemas.microsoft.com/office/drawing/2017/model3d" xmlns:o="urn:schemas-microsoft-com:office:office" xmlns:oel="http://schemas.microsoft.com/office/2019/extlst" xmlns:r="http://schemas.openxmlformats.org/officeDocument/2006/relationships" xmlns:m="http://schemas.openxmlformats.org/officeDocument/2006/math" xmlns:v="urn:schemas-microsoft-com:vml" xmlns:wp14="http://schemas.microsoft.com/office/word/2010/wordprocessingDrawing" xmlns:wp="http://schemas.openxmlformats.org/drawingml/2006/wordprocessingDrawing" xmlns:w10="urn:schemas-microsoft-com:office:word" xmlns:w="http://schemas.openxmlformats.org/wordprocessingml/2006/main" xmlns:w14="http://schemas.microsoft.com/office/word/2010/wordml" xmlns:w15="http://schemas.microsoft.com/office/word/2012/wordml" xmlns:w16cex="http://schemas.microsoft.com/office/word/2018/wordml/cex" xmlns:w16cid="http://schemas.microsoft.com/office/word/2016/wordml/cid" xmlns:w16="http://schemas.microsoft.com/office/word/2018/wordml" xmlns:w16du="http://schemas.microsoft.com/office/word/2023/wordml/word16du" xmlns:w16sdtdh="http://schemas.microsoft.com/office/word/2020/wordml/sdtdatahash" xmlns:w16se="http://schemas.microsoft.com/office/word/2015/wordml/symex" xmlns:wpg="http://schemas.microsoft.com/office/word/2010/wordprocessingGroup" xmlns:wpi="http://schemas.microsoft.com/office/word/2010/wordprocessingInk" xmlns:wne="http://schemas.microsoft.com/office/word/2006/wordml" xmlns:wps="http://schemas.microsoft.com/office/word/2010/wordprocessingShape" mc:Ignorable="w14 w15 w16se w16cid w16 w16cex w16sdtdh wp14">
+<w:document xmlns:wpc="http://schemas.microsoft.com/office/word/2010/wordprocessingCanvas" xmlns:cx="http://schemas.microsoft.com/office/drawing/2014/chartex" xmlns:cx1="http://schemas.microsoft.com/office/drawing/2015/9/8/chartex" xmlns:cx2="http://schemas.microsoft.com/office/drawing/2015/10/21/chartex" xmlns:cx3="http://schemas.microsoft.com/office/drawing/2016/5/9/chartex" xmlns:cx4="http://schemas.microsoft.com/office/drawing/2016/5/10/chartex" xmlns:cx5="http://schemas.microsoft.com/office/drawing/2016/5/11/chartex" xmlns:cx6="http://schemas.microsoft.com/office/drawing/2016/5/12/chartex" xmlns:cx7="http://schemas.microsoft.com/office/drawing/2016/5/13/chartex" xmlns:cx8="http://schemas.microsoft.com/office/drawing/2016/5/14/chartex" xmlns:mc="http://schemas.openxmlformats.org/markup-compatibility/2006" xmlns:aink="http://schemas.microsoft.com/office/drawing/2016/ink" xmlns:am3d="http://schemas.microsoft.com/office/drawing/2017/model3d" xmlns:o="urn:schemas-microsoft-com:office:office" xmlns:oel="http://schemas.microsoft.com/office/2019/extlst" xmlns:r="http://schemas.openxmlformats.org/officeDocument/2006/relationships" xmlns:m="http://schemas.openxmlformats.org/officeDocument/2006/math" xmlns:v="urn:schemas-microsoft-com:vml" xmlns:wp14="http://schemas.microsoft.com/office/word/2010/wordprocessingDrawing" xmlns:wp="http://schemas.openxmlformats.org/drawingml/2006/wordprocessingDrawing" xmlns:w10="urn:schemas-microsoft-com:office:word" xmlns:w="http://schemas.openxmlformats.org/wordprocessingml/2006/main" xmlns:w14="http://schemas.microsoft.com/office/word/2010/wordml" xmlns:w15="http://schemas.microsoft.com/office/word/2012/wordml" xmlns:w16cex="http://schemas.microsoft.com/office/word/2018/wordml/cex" xmlns:w16cid="http://schemas.microsoft.com/office/word/2016/wordml/cid" xmlns:w16="http://schemas.microsoft.com/office/word/2018/wordml" xmlns:w16sdtdh="http://schemas.microsoft.com/office/word/2020/wordml/sdtdatahash" xmlns:w16se="http://schemas.microsoft.com/office/word/2015/wordml/symex" xmlns:wpg="http://schemas.microsoft.com/office/word/2010/wordprocessingGroup" xmlns:wpi="http://schemas.microsoft.com/office/word/2010/wordprocessingInk" xmlns:wne="http://schemas.microsoft.com/office/word/2006/wordml" xmlns:wps="http://schemas.microsoft.com/office/word/2010/wordprocessingShape" mc:Ignorable="w14 w15 w16se w16cid w16 w16cex w16sdtdh wp14">
   <w:body>
     <w:p>
       <w:pPr>
         <w:pStyle w:val="Heading1"/>
         <w:jc w:val="center"/>
+        <w:rPr>
+          <w:rFonts w:ascii="Calibri" w:hAnsi="Calibri" w:cs="Calibri"/>
+        </w:rPr>
       </w:pPr>
       <w:r>
         <w:rPr>
@@ -19,32 +22,56 @@
       <w:pPr>
         <w:ind w:firstLine="720"/>
         <w:jc w:val="both"/>
+        <w:rPr>
+          <w:rFonts w:ascii="Calibri" w:hAnsi="Calibri" w:cs="Calibri"/>
+        </w:rPr>
       </w:pPr>
       <w:r>
+        <w:rPr>
+          <w:rFonts w:ascii="Calibri" w:hAnsi="Calibri" w:cs="Calibri"/>
+        </w:rPr>
         <w:t xml:space="preserve">Adventure Works Cycles, the fictitious company on which the </w:t>
       </w:r>
       <w:proofErr w:type="spellStart"/>
       <w:r>
+        <w:rPr>
+          <w:rFonts w:ascii="Calibri" w:hAnsi="Calibri" w:cs="Calibri"/>
+        </w:rPr>
         <w:t>AdventureWorks</w:t>
       </w:r>
       <w:proofErr w:type="spellEnd"/>
       <w:r>
+        <w:rPr>
+          <w:rFonts w:ascii="Calibri" w:hAnsi="Calibri" w:cs="Calibri"/>
+        </w:rPr>
         <w:t xml:space="preserve"> sample databases are based, is a large, multinational manufacturing company. The company manufactures and sells metal and composite bicycles to North American, </w:t>
       </w:r>
       <w:proofErr w:type="gramStart"/>
       <w:r>
+        <w:rPr>
+          <w:rFonts w:ascii="Calibri" w:hAnsi="Calibri" w:cs="Calibri"/>
+        </w:rPr>
         <w:t>European</w:t>
       </w:r>
       <w:proofErr w:type="gramEnd"/>
       <w:r>
+        <w:rPr>
+          <w:rFonts w:ascii="Calibri" w:hAnsi="Calibri" w:cs="Calibri"/>
+        </w:rPr>
         <w:t xml:space="preserve"> and Asian commercial markets. While its base operation </w:t>
       </w:r>
       <w:proofErr w:type="gramStart"/>
       <w:r>
+        <w:rPr>
+          <w:rFonts w:ascii="Calibri" w:hAnsi="Calibri" w:cs="Calibri"/>
+        </w:rPr>
         <w:t>is located in</w:t>
       </w:r>
       <w:proofErr w:type="gramEnd"/>
       <w:r>
+        <w:rPr>
+          <w:rFonts w:ascii="Calibri" w:hAnsi="Calibri" w:cs="Calibri"/>
+        </w:rPr>
         <w:t xml:space="preserve"> Bothell, Washington with 290 employees, several regional sales teams are located throughout their market base.</w:t>
       </w:r>
     </w:p>
@@ -52,44 +79,65 @@
       <w:pPr>
         <w:ind w:firstLine="720"/>
         <w:jc w:val="both"/>
+        <w:rPr>
+          <w:rFonts w:ascii="Calibri" w:hAnsi="Calibri" w:cs="Calibri"/>
+        </w:rPr>
       </w:pPr>
     </w:p>
     <w:p>
       <w:pPr>
         <w:ind w:firstLine="720"/>
         <w:jc w:val="both"/>
+        <w:rPr>
+          <w:rFonts w:ascii="Calibri" w:hAnsi="Calibri" w:cs="Calibri"/>
+        </w:rPr>
       </w:pPr>
       <w:r>
-        <w:t xml:space="preserve">In </w:t>
-      </w:r>
-      <w:r>
-        <w:t>2000</w:t>
-      </w:r>
-      <w:r>
-        <w:t xml:space="preserve">, Adventure Works Cycles bought a small manufacturing plant, </w:t>
+        <w:rPr>
+          <w:rFonts w:ascii="Calibri" w:hAnsi="Calibri" w:cs="Calibri"/>
+        </w:rPr>
+        <w:t xml:space="preserve">In 2000, Adventure Works Cycles bought a small manufacturing plant, </w:t>
       </w:r>
       <w:proofErr w:type="spellStart"/>
       <w:r>
+        <w:rPr>
+          <w:rFonts w:ascii="Calibri" w:hAnsi="Calibri" w:cs="Calibri"/>
+        </w:rPr>
         <w:t>Importadores</w:t>
       </w:r>
       <w:proofErr w:type="spellEnd"/>
       <w:r>
+        <w:rPr>
+          <w:rFonts w:ascii="Calibri" w:hAnsi="Calibri" w:cs="Calibri"/>
+        </w:rPr>
         <w:t xml:space="preserve"> Neptuno, located in Mexico. </w:t>
       </w:r>
       <w:proofErr w:type="spellStart"/>
       <w:r>
+        <w:rPr>
+          <w:rFonts w:ascii="Calibri" w:hAnsi="Calibri" w:cs="Calibri"/>
+        </w:rPr>
         <w:t>Importadores</w:t>
       </w:r>
       <w:proofErr w:type="spellEnd"/>
       <w:r>
+        <w:rPr>
+          <w:rFonts w:ascii="Calibri" w:hAnsi="Calibri" w:cs="Calibri"/>
+        </w:rPr>
         <w:t xml:space="preserve"> Neptuno manufactures several critical subcomponents for the Adventure Works Cycles product line. These subcomponents are shipped to the Bothell location for final product assembly. In 2001, </w:t>
       </w:r>
       <w:proofErr w:type="spellStart"/>
       <w:r>
+        <w:rPr>
+          <w:rFonts w:ascii="Calibri" w:hAnsi="Calibri" w:cs="Calibri"/>
+        </w:rPr>
         <w:t>Importadores</w:t>
       </w:r>
       <w:proofErr w:type="spellEnd"/>
       <w:r>
+        <w:rPr>
+          <w:rFonts w:ascii="Calibri" w:hAnsi="Calibri" w:cs="Calibri"/>
+        </w:rPr>
         <w:t xml:space="preserve"> Neptuno, became the sole manufacturer and distributor of the touring bicycle product group.</w:t>
       </w:r>
     </w:p>
@@ -97,6 +145,9 @@
       <w:pPr>
         <w:ind w:firstLine="720"/>
         <w:jc w:val="both"/>
+        <w:rPr>
+          <w:rFonts w:ascii="Calibri" w:hAnsi="Calibri" w:cs="Calibri"/>
+        </w:rPr>
       </w:pPr>
     </w:p>
     <w:p>
@@ -118,6 +169,9 @@
       <w:pPr>
         <w:pStyle w:val="Heading1"/>
         <w:jc w:val="both"/>
+        <w:rPr>
+          <w:rFonts w:ascii="Calibri" w:hAnsi="Calibri" w:cs="Calibri"/>
+        </w:rPr>
       </w:pPr>
     </w:p>
     <w:tbl>
@@ -141,9 +195,13 @@
           <w:p>
             <w:pPr>
               <w:jc w:val="both"/>
+              <w:rPr>
+                <w:rFonts w:ascii="Calibri" w:hAnsi="Calibri" w:cs="Calibri"/>
+              </w:rPr>
             </w:pPr>
             <w:r>
               <w:rPr>
+                <w:rFonts w:ascii="Calibri" w:hAnsi="Calibri" w:cs="Calibri"/>
                 <w:noProof/>
               </w:rPr>
               <w:drawing>
@@ -217,51 +275,87 @@
             <w:pPr>
               <w:pStyle w:val="Heading1"/>
               <w:jc w:val="both"/>
+              <w:rPr>
+                <w:rFonts w:ascii="Calibri" w:hAnsi="Calibri" w:cs="Calibri"/>
+              </w:rPr>
             </w:pPr>
             <w:r>
+              <w:rPr>
+                <w:rFonts w:ascii="Calibri" w:hAnsi="Calibri" w:cs="Calibri"/>
+              </w:rPr>
               <w:t>Mountain-200</w:t>
             </w:r>
           </w:p>
           <w:p>
             <w:pPr>
               <w:jc w:val="both"/>
+              <w:rPr>
+                <w:rFonts w:ascii="Calibri" w:hAnsi="Calibri" w:cs="Calibri"/>
+              </w:rPr>
             </w:pPr>
             <w:r>
+              <w:rPr>
+                <w:rFonts w:ascii="Calibri" w:hAnsi="Calibri" w:cs="Calibri"/>
+              </w:rPr>
               <w:t>Product No: BK-M68B-38</w:t>
             </w:r>
           </w:p>
           <w:p>
             <w:pPr>
               <w:jc w:val="both"/>
+              <w:rPr>
+                <w:rFonts w:ascii="Calibri" w:hAnsi="Calibri" w:cs="Calibri"/>
+              </w:rPr>
             </w:pPr>
             <w:r>
+              <w:rPr>
+                <w:rFonts w:ascii="Calibri" w:hAnsi="Calibri" w:cs="Calibri"/>
+              </w:rPr>
               <w:t>Size: 38</w:t>
             </w:r>
           </w:p>
           <w:p>
             <w:pPr>
               <w:jc w:val="both"/>
+              <w:rPr>
+                <w:rFonts w:ascii="Calibri" w:hAnsi="Calibri" w:cs="Calibri"/>
+              </w:rPr>
             </w:pPr>
             <w:r>
+              <w:rPr>
+                <w:rFonts w:ascii="Calibri" w:hAnsi="Calibri" w:cs="Calibri"/>
+              </w:rPr>
               <w:t>Weight: 25</w:t>
             </w:r>
           </w:p>
           <w:p>
             <w:pPr>
               <w:jc w:val="both"/>
+              <w:rPr>
+                <w:rFonts w:ascii="Calibri" w:hAnsi="Calibri" w:cs="Calibri"/>
+              </w:rPr>
             </w:pPr>
             <w:r>
+              <w:rPr>
+                <w:rFonts w:ascii="Calibri" w:hAnsi="Calibri" w:cs="Calibri"/>
+              </w:rPr>
               <w:t>Price: $2,294.99</w:t>
             </w:r>
           </w:p>
           <w:p>
             <w:pPr>
               <w:jc w:val="both"/>
+              <w:rPr>
+                <w:rFonts w:ascii="Calibri" w:hAnsi="Calibri" w:cs="Calibri"/>
+              </w:rPr>
             </w:pPr>
           </w:p>
           <w:p>
             <w:pPr>
               <w:jc w:val="both"/>
+              <w:rPr>
+                <w:rFonts w:ascii="Calibri" w:hAnsi="Calibri" w:cs="Calibri"/>
+              </w:rPr>
             </w:pPr>
           </w:p>
         </w:tc>
@@ -279,51 +373,87 @@
             <w:pPr>
               <w:pStyle w:val="Heading1"/>
               <w:jc w:val="both"/>
+              <w:rPr>
+                <w:rFonts w:ascii="Calibri" w:hAnsi="Calibri" w:cs="Calibri"/>
+              </w:rPr>
             </w:pPr>
             <w:r>
+              <w:rPr>
+                <w:rFonts w:ascii="Calibri" w:hAnsi="Calibri" w:cs="Calibri"/>
+              </w:rPr>
               <w:t>Mountain-300</w:t>
             </w:r>
           </w:p>
           <w:p>
             <w:pPr>
               <w:jc w:val="both"/>
+              <w:rPr>
+                <w:rFonts w:ascii="Calibri" w:hAnsi="Calibri" w:cs="Calibri"/>
+              </w:rPr>
             </w:pPr>
             <w:r>
+              <w:rPr>
+                <w:rFonts w:ascii="Calibri" w:hAnsi="Calibri" w:cs="Calibri"/>
+              </w:rPr>
               <w:t>Product No: BK-M47B-38</w:t>
             </w:r>
           </w:p>
           <w:p>
             <w:pPr>
               <w:jc w:val="both"/>
+              <w:rPr>
+                <w:rFonts w:ascii="Calibri" w:hAnsi="Calibri" w:cs="Calibri"/>
+              </w:rPr>
             </w:pPr>
             <w:r>
+              <w:rPr>
+                <w:rFonts w:ascii="Calibri" w:hAnsi="Calibri" w:cs="Calibri"/>
+              </w:rPr>
               <w:t>Size: 35</w:t>
             </w:r>
           </w:p>
           <w:p>
             <w:pPr>
               <w:jc w:val="both"/>
+              <w:rPr>
+                <w:rFonts w:ascii="Calibri" w:hAnsi="Calibri" w:cs="Calibri"/>
+              </w:rPr>
             </w:pPr>
             <w:r>
+              <w:rPr>
+                <w:rFonts w:ascii="Calibri" w:hAnsi="Calibri" w:cs="Calibri"/>
+              </w:rPr>
               <w:t>Weight: 22</w:t>
             </w:r>
           </w:p>
           <w:p>
             <w:pPr>
               <w:jc w:val="both"/>
+              <w:rPr>
+                <w:rFonts w:ascii="Calibri" w:hAnsi="Calibri" w:cs="Calibri"/>
+              </w:rPr>
             </w:pPr>
             <w:r>
+              <w:rPr>
+                <w:rFonts w:ascii="Calibri" w:hAnsi="Calibri" w:cs="Calibri"/>
+              </w:rPr>
               <w:t>Price: $1,079.99</w:t>
             </w:r>
           </w:p>
           <w:p>
             <w:pPr>
               <w:jc w:val="both"/>
+              <w:rPr>
+                <w:rFonts w:ascii="Calibri" w:hAnsi="Calibri" w:cs="Calibri"/>
+              </w:rPr>
             </w:pPr>
           </w:p>
           <w:p>
             <w:pPr>
               <w:jc w:val="both"/>
+              <w:rPr>
+                <w:rFonts w:ascii="Calibri" w:hAnsi="Calibri" w:cs="Calibri"/>
+              </w:rPr>
             </w:pPr>
           </w:p>
         </w:tc>
@@ -336,9 +466,13 @@
             <w:pPr>
               <w:pStyle w:val="Heading1"/>
               <w:jc w:val="both"/>
+              <w:rPr>
+                <w:rFonts w:ascii="Calibri" w:hAnsi="Calibri" w:cs="Calibri"/>
+              </w:rPr>
             </w:pPr>
             <w:r>
               <w:rPr>
+                <w:rFonts w:ascii="Calibri" w:hAnsi="Calibri" w:cs="Calibri"/>
                 <w:noProof/>
               </w:rPr>
               <w:drawing>
@@ -405,9 +539,20 @@
         </w:tc>
       </w:tr>
     </w:tbl>
-    <w:p/>
+    <w:p>
+      <w:pPr>
+        <w:rPr>
+          <w:rFonts w:ascii="Calibri" w:hAnsi="Calibri" w:cs="Calibri"/>
+        </w:rPr>
+      </w:pPr>
+    </w:p>
     <w:sectPr>
-      <w:headerReference w:type="default" r:id="rId8"/>
+      <w:headerReference w:type="even" r:id="rId8"/>
+      <w:headerReference w:type="default" r:id="rId9"/>
+      <w:footerReference w:type="even" r:id="rId10"/>
+      <w:footerReference w:type="default" r:id="rId11"/>
+      <w:headerReference w:type="first" r:id="rId12"/>
+      <w:footerReference w:type="first" r:id="rId13"/>
       <w:pgSz w:w="12240" w:h="15840"/>
       <w:pgMar w:top="1440" w:right="1440" w:bottom="1440" w:left="1440" w:header="720" w:footer="720" w:gutter="0"/>
       <w:cols w:space="720"/>
@@ -418,7 +563,7 @@
 </file>
 
 <file path=word/endnotes.xml><?xml version="1.0" encoding="utf-8"?>
-<w:endnotes xmlns:wpc="http://schemas.microsoft.com/office/word/2010/wordprocessingCanvas" xmlns:cx="http://schemas.microsoft.com/office/drawing/2014/chartex" xmlns:cx1="http://schemas.microsoft.com/office/drawing/2015/9/8/chartex" xmlns:cx2="http://schemas.microsoft.com/office/drawing/2015/10/21/chartex" xmlns:cx3="http://schemas.microsoft.com/office/drawing/2016/5/9/chartex" xmlns:cx4="http://schemas.microsoft.com/office/drawing/2016/5/10/chartex" xmlns:cx5="http://schemas.microsoft.com/office/drawing/2016/5/11/chartex" xmlns:cx6="http://schemas.microsoft.com/office/drawing/2016/5/12/chartex" xmlns:cx7="http://schemas.microsoft.com/office/drawing/2016/5/13/chartex" xmlns:cx8="http://schemas.microsoft.com/office/drawing/2016/5/14/chartex" xmlns:mc="http://schemas.openxmlformats.org/markup-compatibility/2006" xmlns:aink="http://schemas.microsoft.com/office/drawing/2016/ink" xmlns:am3d="http://schemas.microsoft.com/office/drawing/2017/model3d" xmlns:o="urn:schemas-microsoft-com:office:office" xmlns:oel="http://schemas.microsoft.com/office/2019/extlst" xmlns:r="http://schemas.openxmlformats.org/officeDocument/2006/relationships" xmlns:m="http://schemas.openxmlformats.org/officeDocument/2006/math" xmlns:v="urn:schemas-microsoft-com:vml" xmlns:wp14="http://schemas.microsoft.com/office/word/2010/wordprocessingDrawing" xmlns:wp="http://schemas.openxmlformats.org/drawingml/2006/wordprocessingDrawing" xmlns:w10="urn:schemas-microsoft-com:office:word" xmlns:w="http://schemas.openxmlformats.org/wordprocessingml/2006/main" xmlns:w14="http://schemas.microsoft.com/office/word/2010/wordml" xmlns:w15="http://schemas.microsoft.com/office/word/2012/wordml" xmlns:w16cex="http://schemas.microsoft.com/office/word/2018/wordml/cex" xmlns:w16cid="http://schemas.microsoft.com/office/word/2016/wordml/cid" xmlns:w16="http://schemas.microsoft.com/office/word/2018/wordml" xmlns:w16du="http://schemas.microsoft.com/office/word/2023/wordml/word16du" xmlns:w16sdtdh="http://schemas.microsoft.com/office/word/2020/wordml/sdtdatahash" xmlns:w16se="http://schemas.microsoft.com/office/word/2015/wordml/symex" xmlns:wpg="http://schemas.microsoft.com/office/word/2010/wordprocessingGroup" xmlns:wpi="http://schemas.microsoft.com/office/word/2010/wordprocessingInk" xmlns:wne="http://schemas.microsoft.com/office/word/2006/wordml" xmlns:wps="http://schemas.microsoft.com/office/word/2010/wordprocessingShape" mc:Ignorable="w14 w15 w16se w16cid w16 w16cex w16sdtdh wp14">
+<w:endnotes xmlns:wpc="http://schemas.microsoft.com/office/word/2010/wordprocessingCanvas" xmlns:cx="http://schemas.microsoft.com/office/drawing/2014/chartex" xmlns:cx1="http://schemas.microsoft.com/office/drawing/2015/9/8/chartex" xmlns:cx2="http://schemas.microsoft.com/office/drawing/2015/10/21/chartex" xmlns:cx3="http://schemas.microsoft.com/office/drawing/2016/5/9/chartex" xmlns:cx4="http://schemas.microsoft.com/office/drawing/2016/5/10/chartex" xmlns:cx5="http://schemas.microsoft.com/office/drawing/2016/5/11/chartex" xmlns:cx6="http://schemas.microsoft.com/office/drawing/2016/5/12/chartex" xmlns:cx7="http://schemas.microsoft.com/office/drawing/2016/5/13/chartex" xmlns:cx8="http://schemas.microsoft.com/office/drawing/2016/5/14/chartex" xmlns:mc="http://schemas.openxmlformats.org/markup-compatibility/2006" xmlns:aink="http://schemas.microsoft.com/office/drawing/2016/ink" xmlns:am3d="http://schemas.microsoft.com/office/drawing/2017/model3d" xmlns:o="urn:schemas-microsoft-com:office:office" xmlns:oel="http://schemas.microsoft.com/office/2019/extlst" xmlns:r="http://schemas.openxmlformats.org/officeDocument/2006/relationships" xmlns:m="http://schemas.openxmlformats.org/officeDocument/2006/math" xmlns:v="urn:schemas-microsoft-com:vml" xmlns:wp14="http://schemas.microsoft.com/office/word/2010/wordprocessingDrawing" xmlns:wp="http://schemas.openxmlformats.org/drawingml/2006/wordprocessingDrawing" xmlns:w10="urn:schemas-microsoft-com:office:word" xmlns:w="http://schemas.openxmlformats.org/wordprocessingml/2006/main" xmlns:w14="http://schemas.microsoft.com/office/word/2010/wordml" xmlns:w15="http://schemas.microsoft.com/office/word/2012/wordml" xmlns:w16cex="http://schemas.microsoft.com/office/word/2018/wordml/cex" xmlns:w16cid="http://schemas.microsoft.com/office/word/2016/wordml/cid" xmlns:w16="http://schemas.microsoft.com/office/word/2018/wordml" xmlns:w16sdtdh="http://schemas.microsoft.com/office/word/2020/wordml/sdtdatahash" xmlns:w16se="http://schemas.microsoft.com/office/word/2015/wordml/symex" xmlns:wpg="http://schemas.microsoft.com/office/word/2010/wordprocessingGroup" xmlns:wpi="http://schemas.microsoft.com/office/word/2010/wordprocessingInk" xmlns:wne="http://schemas.microsoft.com/office/word/2006/wordml" xmlns:wps="http://schemas.microsoft.com/office/word/2010/wordprocessingShape" mc:Ignorable="w14 w15 w16se w16cid w16 w16cex w16sdtdh wp14">
   <w:endnote w:type="separator" w:id="-1">
     <w:p>
       <w:r>
@@ -436,8 +581,38 @@
 </w:endnotes>
 </file>
 
+<file path=word/footer1.xml><?xml version="1.0" encoding="utf-8"?>
+<w:ftr xmlns:wpc="http://schemas.microsoft.com/office/word/2010/wordprocessingCanvas" xmlns:cx="http://schemas.microsoft.com/office/drawing/2014/chartex" xmlns:cx1="http://schemas.microsoft.com/office/drawing/2015/9/8/chartex" xmlns:cx2="http://schemas.microsoft.com/office/drawing/2015/10/21/chartex" xmlns:cx3="http://schemas.microsoft.com/office/drawing/2016/5/9/chartex" xmlns:cx4="http://schemas.microsoft.com/office/drawing/2016/5/10/chartex" xmlns:cx5="http://schemas.microsoft.com/office/drawing/2016/5/11/chartex" xmlns:cx6="http://schemas.microsoft.com/office/drawing/2016/5/12/chartex" xmlns:cx7="http://schemas.microsoft.com/office/drawing/2016/5/13/chartex" xmlns:cx8="http://schemas.microsoft.com/office/drawing/2016/5/14/chartex" xmlns:mc="http://schemas.openxmlformats.org/markup-compatibility/2006" xmlns:aink="http://schemas.microsoft.com/office/drawing/2016/ink" xmlns:am3d="http://schemas.microsoft.com/office/drawing/2017/model3d" xmlns:o="urn:schemas-microsoft-com:office:office" xmlns:oel="http://schemas.microsoft.com/office/2019/extlst" xmlns:r="http://schemas.openxmlformats.org/officeDocument/2006/relationships" xmlns:m="http://schemas.openxmlformats.org/officeDocument/2006/math" xmlns:v="urn:schemas-microsoft-com:vml" xmlns:wp14="http://schemas.microsoft.com/office/word/2010/wordprocessingDrawing" xmlns:wp="http://schemas.openxmlformats.org/drawingml/2006/wordprocessingDrawing" xmlns:w10="urn:schemas-microsoft-com:office:word" xmlns:w="http://schemas.openxmlformats.org/wordprocessingml/2006/main" xmlns:w14="http://schemas.microsoft.com/office/word/2010/wordml" xmlns:w15="http://schemas.microsoft.com/office/word/2012/wordml" xmlns:w16cex="http://schemas.microsoft.com/office/word/2018/wordml/cex" xmlns:w16cid="http://schemas.microsoft.com/office/word/2016/wordml/cid" xmlns:w16="http://schemas.microsoft.com/office/word/2018/wordml" xmlns:w16sdtdh="http://schemas.microsoft.com/office/word/2020/wordml/sdtdatahash" xmlns:w16se="http://schemas.microsoft.com/office/word/2015/wordml/symex" xmlns:wpg="http://schemas.microsoft.com/office/word/2010/wordprocessingGroup" xmlns:wpi="http://schemas.microsoft.com/office/word/2010/wordprocessingInk" xmlns:wne="http://schemas.microsoft.com/office/word/2006/wordml" xmlns:wps="http://schemas.microsoft.com/office/word/2010/wordprocessingShape" mc:Ignorable="w14 w15 w16se w16cid w16 w16cex w16sdtdh wp14">
+  <w:p>
+    <w:pPr>
+      <w:pStyle w:val="Footer"/>
+    </w:pPr>
+  </w:p>
+</w:ftr>
+</file>
+
+<file path=word/footer2.xml><?xml version="1.0" encoding="utf-8"?>
+<w:ftr xmlns:wpc="http://schemas.microsoft.com/office/word/2010/wordprocessingCanvas" xmlns:cx="http://schemas.microsoft.com/office/drawing/2014/chartex" xmlns:cx1="http://schemas.microsoft.com/office/drawing/2015/9/8/chartex" xmlns:cx2="http://schemas.microsoft.com/office/drawing/2015/10/21/chartex" xmlns:cx3="http://schemas.microsoft.com/office/drawing/2016/5/9/chartex" xmlns:cx4="http://schemas.microsoft.com/office/drawing/2016/5/10/chartex" xmlns:cx5="http://schemas.microsoft.com/office/drawing/2016/5/11/chartex" xmlns:cx6="http://schemas.microsoft.com/office/drawing/2016/5/12/chartex" xmlns:cx7="http://schemas.microsoft.com/office/drawing/2016/5/13/chartex" xmlns:cx8="http://schemas.microsoft.com/office/drawing/2016/5/14/chartex" xmlns:mc="http://schemas.openxmlformats.org/markup-compatibility/2006" xmlns:aink="http://schemas.microsoft.com/office/drawing/2016/ink" xmlns:am3d="http://schemas.microsoft.com/office/drawing/2017/model3d" xmlns:o="urn:schemas-microsoft-com:office:office" xmlns:oel="http://schemas.microsoft.com/office/2019/extlst" xmlns:r="http://schemas.openxmlformats.org/officeDocument/2006/relationships" xmlns:m="http://schemas.openxmlformats.org/officeDocument/2006/math" xmlns:v="urn:schemas-microsoft-com:vml" xmlns:wp14="http://schemas.microsoft.com/office/word/2010/wordprocessingDrawing" xmlns:wp="http://schemas.openxmlformats.org/drawingml/2006/wordprocessingDrawing" xmlns:w10="urn:schemas-microsoft-com:office:word" xmlns:w="http://schemas.openxmlformats.org/wordprocessingml/2006/main" xmlns:w14="http://schemas.microsoft.com/office/word/2010/wordml" xmlns:w15="http://schemas.microsoft.com/office/word/2012/wordml" xmlns:w16cex="http://schemas.microsoft.com/office/word/2018/wordml/cex" xmlns:w16cid="http://schemas.microsoft.com/office/word/2016/wordml/cid" xmlns:w16="http://schemas.microsoft.com/office/word/2018/wordml" xmlns:w16sdtdh="http://schemas.microsoft.com/office/word/2020/wordml/sdtdatahash" xmlns:w16se="http://schemas.microsoft.com/office/word/2015/wordml/symex" xmlns:wpg="http://schemas.microsoft.com/office/word/2010/wordprocessingGroup" xmlns:wpi="http://schemas.microsoft.com/office/word/2010/wordprocessingInk" xmlns:wne="http://schemas.microsoft.com/office/word/2006/wordml" xmlns:wps="http://schemas.microsoft.com/office/word/2010/wordprocessingShape" mc:Ignorable="w14 w15 w16se w16cid w16 w16cex w16sdtdh wp14">
+  <w:p>
+    <w:pPr>
+      <w:pStyle w:val="Footer"/>
+    </w:pPr>
+  </w:p>
+</w:ftr>
+</file>
+
+<file path=word/footer3.xml><?xml version="1.0" encoding="utf-8"?>
+<w:ftr xmlns:wpc="http://schemas.microsoft.com/office/word/2010/wordprocessingCanvas" xmlns:cx="http://schemas.microsoft.com/office/drawing/2014/chartex" xmlns:cx1="http://schemas.microsoft.com/office/drawing/2015/9/8/chartex" xmlns:cx2="http://schemas.microsoft.com/office/drawing/2015/10/21/chartex" xmlns:cx3="http://schemas.microsoft.com/office/drawing/2016/5/9/chartex" xmlns:cx4="http://schemas.microsoft.com/office/drawing/2016/5/10/chartex" xmlns:cx5="http://schemas.microsoft.com/office/drawing/2016/5/11/chartex" xmlns:cx6="http://schemas.microsoft.com/office/drawing/2016/5/12/chartex" xmlns:cx7="http://schemas.microsoft.com/office/drawing/2016/5/13/chartex" xmlns:cx8="http://schemas.microsoft.com/office/drawing/2016/5/14/chartex" xmlns:mc="http://schemas.openxmlformats.org/markup-compatibility/2006" xmlns:aink="http://schemas.microsoft.com/office/drawing/2016/ink" xmlns:am3d="http://schemas.microsoft.com/office/drawing/2017/model3d" xmlns:o="urn:schemas-microsoft-com:office:office" xmlns:oel="http://schemas.microsoft.com/office/2019/extlst" xmlns:r="http://schemas.openxmlformats.org/officeDocument/2006/relationships" xmlns:m="http://schemas.openxmlformats.org/officeDocument/2006/math" xmlns:v="urn:schemas-microsoft-com:vml" xmlns:wp14="http://schemas.microsoft.com/office/word/2010/wordprocessingDrawing" xmlns:wp="http://schemas.openxmlformats.org/drawingml/2006/wordprocessingDrawing" xmlns:w10="urn:schemas-microsoft-com:office:word" xmlns:w="http://schemas.openxmlformats.org/wordprocessingml/2006/main" xmlns:w14="http://schemas.microsoft.com/office/word/2010/wordml" xmlns:w15="http://schemas.microsoft.com/office/word/2012/wordml" xmlns:w16cex="http://schemas.microsoft.com/office/word/2018/wordml/cex" xmlns:w16cid="http://schemas.microsoft.com/office/word/2016/wordml/cid" xmlns:w16="http://schemas.microsoft.com/office/word/2018/wordml" xmlns:w16sdtdh="http://schemas.microsoft.com/office/word/2020/wordml/sdtdatahash" xmlns:w16se="http://schemas.microsoft.com/office/word/2015/wordml/symex" xmlns:wpg="http://schemas.microsoft.com/office/word/2010/wordprocessingGroup" xmlns:wpi="http://schemas.microsoft.com/office/word/2010/wordprocessingInk" xmlns:wne="http://schemas.microsoft.com/office/word/2006/wordml" xmlns:wps="http://schemas.microsoft.com/office/word/2010/wordprocessingShape" mc:Ignorable="w14 w15 w16se w16cid w16 w16cex w16sdtdh wp14">
+  <w:p>
+    <w:pPr>
+      <w:pStyle w:val="Footer"/>
+    </w:pPr>
+  </w:p>
+</w:ftr>
+</file>
+
 <file path=word/footnotes.xml><?xml version="1.0" encoding="utf-8"?>
-<w:footnotes xmlns:wpc="http://schemas.microsoft.com/office/word/2010/wordprocessingCanvas" xmlns:cx="http://schemas.microsoft.com/office/drawing/2014/chartex" xmlns:cx1="http://schemas.microsoft.com/office/drawing/2015/9/8/chartex" xmlns:cx2="http://schemas.microsoft.com/office/drawing/2015/10/21/chartex" xmlns:cx3="http://schemas.microsoft.com/office/drawing/2016/5/9/chartex" xmlns:cx4="http://schemas.microsoft.com/office/drawing/2016/5/10/chartex" xmlns:cx5="http://schemas.microsoft.com/office/drawing/2016/5/11/chartex" xmlns:cx6="http://schemas.microsoft.com/office/drawing/2016/5/12/chartex" xmlns:cx7="http://schemas.microsoft.com/office/drawing/2016/5/13/chartex" xmlns:cx8="http://schemas.microsoft.com/office/drawing/2016/5/14/chartex" xmlns:mc="http://schemas.openxmlformats.org/markup-compatibility/2006" xmlns:aink="http://schemas.microsoft.com/office/drawing/2016/ink" xmlns:am3d="http://schemas.microsoft.com/office/drawing/2017/model3d" xmlns:o="urn:schemas-microsoft-com:office:office" xmlns:oel="http://schemas.microsoft.com/office/2019/extlst" xmlns:r="http://schemas.openxmlformats.org/officeDocument/2006/relationships" xmlns:m="http://schemas.openxmlformats.org/officeDocument/2006/math" xmlns:v="urn:schemas-microsoft-com:vml" xmlns:wp14="http://schemas.microsoft.com/office/word/2010/wordprocessingDrawing" xmlns:wp="http://schemas.openxmlformats.org/drawingml/2006/wordprocessingDrawing" xmlns:w10="urn:schemas-microsoft-com:office:word" xmlns:w="http://schemas.openxmlformats.org/wordprocessingml/2006/main" xmlns:w14="http://schemas.microsoft.com/office/word/2010/wordml" xmlns:w15="http://schemas.microsoft.com/office/word/2012/wordml" xmlns:w16cex="http://schemas.microsoft.com/office/word/2018/wordml/cex" xmlns:w16cid="http://schemas.microsoft.com/office/word/2016/wordml/cid" xmlns:w16="http://schemas.microsoft.com/office/word/2018/wordml" xmlns:w16du="http://schemas.microsoft.com/office/word/2023/wordml/word16du" xmlns:w16sdtdh="http://schemas.microsoft.com/office/word/2020/wordml/sdtdatahash" xmlns:w16se="http://schemas.microsoft.com/office/word/2015/wordml/symex" xmlns:wpg="http://schemas.microsoft.com/office/word/2010/wordprocessingGroup" xmlns:wpi="http://schemas.microsoft.com/office/word/2010/wordprocessingInk" xmlns:wne="http://schemas.microsoft.com/office/word/2006/wordml" xmlns:wps="http://schemas.microsoft.com/office/word/2010/wordprocessingShape" mc:Ignorable="w14 w15 w16se w16cid w16 w16cex w16sdtdh wp14">
+<w:footnotes xmlns:wpc="http://schemas.microsoft.com/office/word/2010/wordprocessingCanvas" xmlns:cx="http://schemas.microsoft.com/office/drawing/2014/chartex" xmlns:cx1="http://schemas.microsoft.com/office/drawing/2015/9/8/chartex" xmlns:cx2="http://schemas.microsoft.com/office/drawing/2015/10/21/chartex" xmlns:cx3="http://schemas.microsoft.com/office/drawing/2016/5/9/chartex" xmlns:cx4="http://schemas.microsoft.com/office/drawing/2016/5/10/chartex" xmlns:cx5="http://schemas.microsoft.com/office/drawing/2016/5/11/chartex" xmlns:cx6="http://schemas.microsoft.com/office/drawing/2016/5/12/chartex" xmlns:cx7="http://schemas.microsoft.com/office/drawing/2016/5/13/chartex" xmlns:cx8="http://schemas.microsoft.com/office/drawing/2016/5/14/chartex" xmlns:mc="http://schemas.openxmlformats.org/markup-compatibility/2006" xmlns:aink="http://schemas.microsoft.com/office/drawing/2016/ink" xmlns:am3d="http://schemas.microsoft.com/office/drawing/2017/model3d" xmlns:o="urn:schemas-microsoft-com:office:office" xmlns:oel="http://schemas.microsoft.com/office/2019/extlst" xmlns:r="http://schemas.openxmlformats.org/officeDocument/2006/relationships" xmlns:m="http://schemas.openxmlformats.org/officeDocument/2006/math" xmlns:v="urn:schemas-microsoft-com:vml" xmlns:wp14="http://schemas.microsoft.com/office/word/2010/wordprocessingDrawing" xmlns:wp="http://schemas.openxmlformats.org/drawingml/2006/wordprocessingDrawing" xmlns:w10="urn:schemas-microsoft-com:office:word" xmlns:w="http://schemas.openxmlformats.org/wordprocessingml/2006/main" xmlns:w14="http://schemas.microsoft.com/office/word/2010/wordml" xmlns:w15="http://schemas.microsoft.com/office/word/2012/wordml" xmlns:w16cex="http://schemas.microsoft.com/office/word/2018/wordml/cex" xmlns:w16cid="http://schemas.microsoft.com/office/word/2016/wordml/cid" xmlns:w16="http://schemas.microsoft.com/office/word/2018/wordml" xmlns:w16sdtdh="http://schemas.microsoft.com/office/word/2020/wordml/sdtdatahash" xmlns:w16se="http://schemas.microsoft.com/office/word/2015/wordml/symex" xmlns:wpg="http://schemas.microsoft.com/office/word/2010/wordprocessingGroup" xmlns:wpi="http://schemas.microsoft.com/office/word/2010/wordprocessingInk" xmlns:wne="http://schemas.microsoft.com/office/word/2006/wordml" xmlns:wps="http://schemas.microsoft.com/office/word/2010/wordprocessingShape" mc:Ignorable="w14 w15 w16se w16cid w16 w16cex w16sdtdh wp14">
   <w:footnote w:type="separator" w:id="-1">
     <w:p>
       <w:r>
@@ -456,10 +631,26 @@
 </file>
 
 <file path=word/header1.xml><?xml version="1.0" encoding="utf-8"?>
-<w:hdr xmlns:wpc="http://schemas.microsoft.com/office/word/2010/wordprocessingCanvas" xmlns:cx="http://schemas.microsoft.com/office/drawing/2014/chartex" xmlns:cx1="http://schemas.microsoft.com/office/drawing/2015/9/8/chartex" xmlns:cx2="http://schemas.microsoft.com/office/drawing/2015/10/21/chartex" xmlns:cx3="http://schemas.microsoft.com/office/drawing/2016/5/9/chartex" xmlns:cx4="http://schemas.microsoft.com/office/drawing/2016/5/10/chartex" xmlns:cx5="http://schemas.microsoft.com/office/drawing/2016/5/11/chartex" xmlns:cx6="http://schemas.microsoft.com/office/drawing/2016/5/12/chartex" xmlns:cx7="http://schemas.microsoft.com/office/drawing/2016/5/13/chartex" xmlns:cx8="http://schemas.microsoft.com/office/drawing/2016/5/14/chartex" xmlns:mc="http://schemas.openxmlformats.org/markup-compatibility/2006" xmlns:aink="http://schemas.microsoft.com/office/drawing/2016/ink" xmlns:am3d="http://schemas.microsoft.com/office/drawing/2017/model3d" xmlns:o="urn:schemas-microsoft-com:office:office" xmlns:oel="http://schemas.microsoft.com/office/2019/extlst" xmlns:r="http://schemas.openxmlformats.org/officeDocument/2006/relationships" xmlns:m="http://schemas.openxmlformats.org/officeDocument/2006/math" xmlns:v="urn:schemas-microsoft-com:vml" xmlns:wp14="http://schemas.microsoft.com/office/word/2010/wordprocessingDrawing" xmlns:wp="http://schemas.openxmlformats.org/drawingml/2006/wordprocessingDrawing" xmlns:w10="urn:schemas-microsoft-com:office:word" xmlns:w="http://schemas.openxmlformats.org/wordprocessingml/2006/main" xmlns:w14="http://schemas.microsoft.com/office/word/2010/wordml" xmlns:w15="http://schemas.microsoft.com/office/word/2012/wordml" xmlns:w16cex="http://schemas.microsoft.com/office/word/2018/wordml/cex" xmlns:w16cid="http://schemas.microsoft.com/office/word/2016/wordml/cid" xmlns:w16="http://schemas.microsoft.com/office/word/2018/wordml" xmlns:w16du="http://schemas.microsoft.com/office/word/2023/wordml/word16du" xmlns:w16sdtdh="http://schemas.microsoft.com/office/word/2020/wordml/sdtdatahash" xmlns:w16se="http://schemas.microsoft.com/office/word/2015/wordml/symex" xmlns:wpg="http://schemas.microsoft.com/office/word/2010/wordprocessingGroup" xmlns:wpi="http://schemas.microsoft.com/office/word/2010/wordprocessingInk" xmlns:wne="http://schemas.microsoft.com/office/word/2006/wordml" xmlns:wps="http://schemas.microsoft.com/office/word/2010/wordprocessingShape" mc:Ignorable="w14 w15 w16se w16cid w16 w16cex w16sdtdh wp14">
+<w:hdr xmlns:wpc="http://schemas.microsoft.com/office/word/2010/wordprocessingCanvas" xmlns:cx="http://schemas.microsoft.com/office/drawing/2014/chartex" xmlns:cx1="http://schemas.microsoft.com/office/drawing/2015/9/8/chartex" xmlns:cx2="http://schemas.microsoft.com/office/drawing/2015/10/21/chartex" xmlns:cx3="http://schemas.microsoft.com/office/drawing/2016/5/9/chartex" xmlns:cx4="http://schemas.microsoft.com/office/drawing/2016/5/10/chartex" xmlns:cx5="http://schemas.microsoft.com/office/drawing/2016/5/11/chartex" xmlns:cx6="http://schemas.microsoft.com/office/drawing/2016/5/12/chartex" xmlns:cx7="http://schemas.microsoft.com/office/drawing/2016/5/13/chartex" xmlns:cx8="http://schemas.microsoft.com/office/drawing/2016/5/14/chartex" xmlns:mc="http://schemas.openxmlformats.org/markup-compatibility/2006" xmlns:aink="http://schemas.microsoft.com/office/drawing/2016/ink" xmlns:am3d="http://schemas.microsoft.com/office/drawing/2017/model3d" xmlns:o="urn:schemas-microsoft-com:office:office" xmlns:oel="http://schemas.microsoft.com/office/2019/extlst" xmlns:r="http://schemas.openxmlformats.org/officeDocument/2006/relationships" xmlns:m="http://schemas.openxmlformats.org/officeDocument/2006/math" xmlns:v="urn:schemas-microsoft-com:vml" xmlns:wp14="http://schemas.microsoft.com/office/word/2010/wordprocessingDrawing" xmlns:wp="http://schemas.openxmlformats.org/drawingml/2006/wordprocessingDrawing" xmlns:w10="urn:schemas-microsoft-com:office:word" xmlns:w="http://schemas.openxmlformats.org/wordprocessingml/2006/main" xmlns:w14="http://schemas.microsoft.com/office/word/2010/wordml" xmlns:w15="http://schemas.microsoft.com/office/word/2012/wordml" xmlns:w16cex="http://schemas.microsoft.com/office/word/2018/wordml/cex" xmlns:w16cid="http://schemas.microsoft.com/office/word/2016/wordml/cid" xmlns:w16="http://schemas.microsoft.com/office/word/2018/wordml" xmlns:w16sdtdh="http://schemas.microsoft.com/office/word/2020/wordml/sdtdatahash" xmlns:w16se="http://schemas.microsoft.com/office/word/2015/wordml/symex" xmlns:wpg="http://schemas.microsoft.com/office/word/2010/wordprocessingGroup" xmlns:wpi="http://schemas.microsoft.com/office/word/2010/wordprocessingInk" xmlns:wne="http://schemas.microsoft.com/office/word/2006/wordml" xmlns:wps="http://schemas.microsoft.com/office/word/2010/wordprocessingShape" mc:Ignorable="w14 w15 w16se w16cid w16 w16cex w16sdtdh wp14">
   <w:p>
+    <w:pPr>
+      <w:pStyle w:val="Header"/>
+    </w:pPr>
+  </w:p>
+</w:hdr>
+</file>
+
+<file path=word/header2.xml><?xml version="1.0" encoding="utf-8"?>
+<w:hdr xmlns:wpc="http://schemas.microsoft.com/office/word/2010/wordprocessingCanvas" xmlns:cx="http://schemas.microsoft.com/office/drawing/2014/chartex" xmlns:cx1="http://schemas.microsoft.com/office/drawing/2015/9/8/chartex" xmlns:cx2="http://schemas.microsoft.com/office/drawing/2015/10/21/chartex" xmlns:cx3="http://schemas.microsoft.com/office/drawing/2016/5/9/chartex" xmlns:cx4="http://schemas.microsoft.com/office/drawing/2016/5/10/chartex" xmlns:cx5="http://schemas.microsoft.com/office/drawing/2016/5/11/chartex" xmlns:cx6="http://schemas.microsoft.com/office/drawing/2016/5/12/chartex" xmlns:cx7="http://schemas.microsoft.com/office/drawing/2016/5/13/chartex" xmlns:cx8="http://schemas.microsoft.com/office/drawing/2016/5/14/chartex" xmlns:mc="http://schemas.openxmlformats.org/markup-compatibility/2006" xmlns:aink="http://schemas.microsoft.com/office/drawing/2016/ink" xmlns:am3d="http://schemas.microsoft.com/office/drawing/2017/model3d" xmlns:o="urn:schemas-microsoft-com:office:office" xmlns:oel="http://schemas.microsoft.com/office/2019/extlst" xmlns:r="http://schemas.openxmlformats.org/officeDocument/2006/relationships" xmlns:m="http://schemas.openxmlformats.org/officeDocument/2006/math" xmlns:v="urn:schemas-microsoft-com:vml" xmlns:wp14="http://schemas.microsoft.com/office/word/2010/wordprocessingDrawing" xmlns:wp="http://schemas.openxmlformats.org/drawingml/2006/wordprocessingDrawing" xmlns:w10="urn:schemas-microsoft-com:office:word" xmlns:w="http://schemas.openxmlformats.org/wordprocessingml/2006/main" xmlns:w14="http://schemas.microsoft.com/office/word/2010/wordml" xmlns:w15="http://schemas.microsoft.com/office/word/2012/wordml" xmlns:w16cex="http://schemas.microsoft.com/office/word/2018/wordml/cex" xmlns:w16cid="http://schemas.microsoft.com/office/word/2016/wordml/cid" xmlns:w16="http://schemas.microsoft.com/office/word/2018/wordml" xmlns:w16sdtdh="http://schemas.microsoft.com/office/word/2020/wordml/sdtdatahash" xmlns:w16se="http://schemas.microsoft.com/office/word/2015/wordml/symex" xmlns:wpg="http://schemas.microsoft.com/office/word/2010/wordprocessingGroup" xmlns:wpi="http://schemas.microsoft.com/office/word/2010/wordprocessingInk" xmlns:wne="http://schemas.microsoft.com/office/word/2006/wordml" xmlns:wps="http://schemas.microsoft.com/office/word/2010/wordprocessingShape" mc:Ignorable="w14 w15 w16se w16cid w16 w16cex w16sdtdh wp14">
+  <w:p>
+    <w:pPr>
+      <w:rPr>
+        <w:rFonts w:ascii="Calibri" w:hAnsi="Calibri" w:cs="Calibri"/>
+      </w:rPr>
+    </w:pPr>
     <w:r>
       <w:rPr>
+        <w:rFonts w:ascii="Calibri" w:hAnsi="Calibri" w:cs="Calibri"/>
         <w:noProof/>
       </w:rPr>
       <w:drawing>
@@ -515,6 +706,7 @@
     </w:r>
     <w:r>
       <w:rPr>
+        <w:rFonts w:ascii="Calibri" w:hAnsi="Calibri" w:cs="Calibri"/>
         <w:color w:val="FF0000"/>
       </w:rPr>
       <w:t>Adventure Works Cycles</w:t>
@@ -525,6 +717,16 @@
       <w:pStyle w:val="Header"/>
     </w:pPr>
   </w:p>
+  <w:p>
+    <w:pPr>
+      <w:pStyle w:val="Header"/>
+    </w:pPr>
+  </w:p>
+</w:hdr>
+</file>
+
+<file path=word/header3.xml><?xml version="1.0" encoding="utf-8"?>
+<w:hdr xmlns:wpc="http://schemas.microsoft.com/office/word/2010/wordprocessingCanvas" xmlns:cx="http://schemas.microsoft.com/office/drawing/2014/chartex" xmlns:cx1="http://schemas.microsoft.com/office/drawing/2015/9/8/chartex" xmlns:cx2="http://schemas.microsoft.com/office/drawing/2015/10/21/chartex" xmlns:cx3="http://schemas.microsoft.com/office/drawing/2016/5/9/chartex" xmlns:cx4="http://schemas.microsoft.com/office/drawing/2016/5/10/chartex" xmlns:cx5="http://schemas.microsoft.com/office/drawing/2016/5/11/chartex" xmlns:cx6="http://schemas.microsoft.com/office/drawing/2016/5/12/chartex" xmlns:cx7="http://schemas.microsoft.com/office/drawing/2016/5/13/chartex" xmlns:cx8="http://schemas.microsoft.com/office/drawing/2016/5/14/chartex" xmlns:mc="http://schemas.openxmlformats.org/markup-compatibility/2006" xmlns:aink="http://schemas.microsoft.com/office/drawing/2016/ink" xmlns:am3d="http://schemas.microsoft.com/office/drawing/2017/model3d" xmlns:o="urn:schemas-microsoft-com:office:office" xmlns:oel="http://schemas.microsoft.com/office/2019/extlst" xmlns:r="http://schemas.openxmlformats.org/officeDocument/2006/relationships" xmlns:m="http://schemas.openxmlformats.org/officeDocument/2006/math" xmlns:v="urn:schemas-microsoft-com:vml" xmlns:wp14="http://schemas.microsoft.com/office/word/2010/wordprocessingDrawing" xmlns:wp="http://schemas.openxmlformats.org/drawingml/2006/wordprocessingDrawing" xmlns:w10="urn:schemas-microsoft-com:office:word" xmlns:w="http://schemas.openxmlformats.org/wordprocessingml/2006/main" xmlns:w14="http://schemas.microsoft.com/office/word/2010/wordml" xmlns:w15="http://schemas.microsoft.com/office/word/2012/wordml" xmlns:w16cex="http://schemas.microsoft.com/office/word/2018/wordml/cex" xmlns:w16cid="http://schemas.microsoft.com/office/word/2016/wordml/cid" xmlns:w16="http://schemas.microsoft.com/office/word/2018/wordml" xmlns:w16sdtdh="http://schemas.microsoft.com/office/word/2020/wordml/sdtdatahash" xmlns:w16se="http://schemas.microsoft.com/office/word/2015/wordml/symex" xmlns:wpg="http://schemas.microsoft.com/office/word/2010/wordprocessingGroup" xmlns:wpi="http://schemas.microsoft.com/office/word/2010/wordprocessingInk" xmlns:wne="http://schemas.microsoft.com/office/word/2006/wordml" xmlns:wps="http://schemas.microsoft.com/office/word/2010/wordprocessingShape" mc:Ignorable="w14 w15 w16se w16cid w16 w16cex w16sdtdh wp14">
   <w:p>
     <w:pPr>
       <w:pStyle w:val="Header"/>

</xml_diff>